<commit_message>
Presentation and docx sent
</commit_message>
<xml_diff>
--- a/Prezentacija SportEve.docx
+++ b/Prezentacija SportEve.docx
@@ -56,7 +56,97 @@
         <w:rPr>
           <w:lang w:val="en-US"/>
         </w:rPr>
-        <w:t>What is SportEve</w:t>
+        <w:t>System Architecture</w:t>
+      </w:r>
+    </w:p>
+    <w:p>
+      <w:pPr>
+        <w:pStyle w:val="Odlomakpopisa"/>
+        <w:numPr>
+          <w:ilvl w:val="1"/>
+          <w:numId w:val="2"/>
+        </w:numPr>
+        <w:rPr>
+          <w:lang w:val="en-US"/>
+        </w:rPr>
+      </w:pPr>
+      <w:r>
+        <w:rPr>
+          <w:lang w:val="en-US"/>
+        </w:rPr>
+        <w:t>Consists of frontend backend and database</w:t>
+      </w:r>
+    </w:p>
+    <w:p>
+      <w:pPr>
+        <w:pStyle w:val="Odlomakpopisa"/>
+        <w:numPr>
+          <w:ilvl w:val="1"/>
+          <w:numId w:val="2"/>
+        </w:numPr>
+        <w:rPr>
+          <w:lang w:val="en-US"/>
+        </w:rPr>
+      </w:pPr>
+      <w:r>
+        <w:rPr>
+          <w:lang w:val="en-US"/>
+        </w:rPr>
+        <w:t>Frontend shows the user interface and lets the user interact with it</w:t>
+      </w:r>
+    </w:p>
+    <w:p>
+      <w:pPr>
+        <w:pStyle w:val="Odlomakpopisa"/>
+        <w:numPr>
+          <w:ilvl w:val="1"/>
+          <w:numId w:val="2"/>
+        </w:numPr>
+        <w:rPr>
+          <w:lang w:val="en-US"/>
+        </w:rPr>
+      </w:pPr>
+      <w:r>
+        <w:rPr>
+          <w:lang w:val="en-US"/>
+        </w:rPr>
+        <w:t>Backend processes the requests from frontend and responds</w:t>
+      </w:r>
+    </w:p>
+    <w:p>
+      <w:pPr>
+        <w:pStyle w:val="Odlomakpopisa"/>
+        <w:numPr>
+          <w:ilvl w:val="1"/>
+          <w:numId w:val="2"/>
+        </w:numPr>
+        <w:rPr>
+          <w:lang w:val="en-US"/>
+        </w:rPr>
+      </w:pPr>
+      <w:r>
+        <w:rPr>
+          <w:lang w:val="en-US"/>
+        </w:rPr>
+        <w:t>Database to store and manage data</w:t>
+      </w:r>
+    </w:p>
+    <w:p>
+      <w:pPr>
+        <w:pStyle w:val="Odlomakpopisa"/>
+        <w:numPr>
+          <w:ilvl w:val="1"/>
+          <w:numId w:val="2"/>
+        </w:numPr>
+        <w:rPr>
+          <w:lang w:val="en-US"/>
+        </w:rPr>
+      </w:pPr>
+      <w:r>
+        <w:rPr>
+          <w:lang w:val="en-US"/>
+        </w:rPr>
+        <w:t>More about the technologies</w:t>
       </w:r>
     </w:p>
     <w:p>
@@ -74,6 +164,198 @@
         <w:rPr>
           <w:lang w:val="en-US"/>
         </w:rPr>
+        <w:t>Technologies</w:t>
+      </w:r>
+    </w:p>
+    <w:p>
+      <w:pPr>
+        <w:pStyle w:val="Odlomakpopisa"/>
+        <w:numPr>
+          <w:ilvl w:val="1"/>
+          <w:numId w:val="2"/>
+        </w:numPr>
+        <w:rPr>
+          <w:lang w:val="en-US"/>
+        </w:rPr>
+      </w:pPr>
+      <w:r>
+        <w:rPr>
+          <w:lang w:val="en-US"/>
+        </w:rPr>
+        <w:t>React for frontend, building reusable ui components</w:t>
+      </w:r>
+    </w:p>
+    <w:p>
+      <w:pPr>
+        <w:pStyle w:val="Odlomakpopisa"/>
+        <w:numPr>
+          <w:ilvl w:val="1"/>
+          <w:numId w:val="2"/>
+        </w:numPr>
+        <w:rPr>
+          <w:lang w:val="en-US"/>
+        </w:rPr>
+      </w:pPr>
+      <w:r>
+        <w:rPr>
+          <w:lang w:val="en-US"/>
+        </w:rPr>
+        <w:t>Nodejs backend javascript enviroment and express is a framework for web applications</w:t>
+      </w:r>
+    </w:p>
+    <w:p>
+      <w:pPr>
+        <w:pStyle w:val="Odlomakpopisa"/>
+        <w:numPr>
+          <w:ilvl w:val="1"/>
+          <w:numId w:val="2"/>
+        </w:numPr>
+        <w:rPr>
+          <w:lang w:val="en-US"/>
+        </w:rPr>
+      </w:pPr>
+      <w:r>
+        <w:rPr>
+          <w:lang w:val="en-US"/>
+        </w:rPr>
+        <w:t xml:space="preserve">MongoDB is a famous NoSQL database and Mongoose </w:t>
+      </w:r>
+      <w:r>
+        <w:rPr>
+          <w:lang w:val="en-US"/>
+        </w:rPr>
+        <w:t>is a nodejs library that helps with the translation between the objects in code and their representation in mongodb</w:t>
+      </w:r>
+    </w:p>
+    <w:p>
+      <w:pPr>
+        <w:pStyle w:val="Odlomakpopisa"/>
+        <w:numPr>
+          <w:ilvl w:val="1"/>
+          <w:numId w:val="2"/>
+        </w:numPr>
+        <w:rPr>
+          <w:lang w:val="en-US"/>
+        </w:rPr>
+      </w:pPr>
+      <w:r>
+        <w:rPr>
+          <w:lang w:val="en-US"/>
+        </w:rPr>
+        <w:t>Visual Studio Code, Passport, Google Oauth 2, GitHub</w:t>
+      </w:r>
+    </w:p>
+    <w:p>
+      <w:pPr>
+        <w:pStyle w:val="Odlomakpopisa"/>
+        <w:numPr>
+          <w:ilvl w:val="0"/>
+          <w:numId w:val="2"/>
+        </w:numPr>
+        <w:rPr>
+          <w:lang w:val="en-US"/>
+        </w:rPr>
+      </w:pPr>
+      <w:r>
+        <w:rPr>
+          <w:lang w:val="en-US"/>
+        </w:rPr>
+        <w:t>Database</w:t>
+      </w:r>
+    </w:p>
+    <w:p>
+      <w:pPr>
+        <w:pStyle w:val="Odlomakpopisa"/>
+        <w:numPr>
+          <w:ilvl w:val="1"/>
+          <w:numId w:val="2"/>
+        </w:numPr>
+        <w:rPr>
+          <w:lang w:val="en-US"/>
+        </w:rPr>
+      </w:pPr>
+      <w:r>
+        <w:rPr>
+          <w:lang w:val="en-US"/>
+        </w:rPr>
+        <w:t>NoSQL, document store, whatever you put in it(JSON) not rows and tables,good with dynamic data</w:t>
+      </w:r>
+    </w:p>
+    <w:p>
+      <w:pPr>
+        <w:pStyle w:val="Odlomakpopisa"/>
+        <w:numPr>
+          <w:ilvl w:val="1"/>
+          <w:numId w:val="2"/>
+        </w:numPr>
+        <w:rPr>
+          <w:lang w:val="en-US"/>
+        </w:rPr>
+      </w:pPr>
+      <w:r>
+        <w:rPr>
+          <w:lang w:val="en-US"/>
+        </w:rPr>
+        <w:t>Describe attributes and their relationship</w:t>
+      </w:r>
+    </w:p>
+    <w:p>
+      <w:pPr>
+        <w:pStyle w:val="Odlomakpopisa"/>
+        <w:numPr>
+          <w:ilvl w:val="0"/>
+          <w:numId w:val="2"/>
+        </w:numPr>
+        <w:rPr>
+          <w:lang w:val="en-US"/>
+        </w:rPr>
+      </w:pPr>
+      <w:r>
+        <w:rPr>
+          <w:lang w:val="en-US"/>
+        </w:rPr>
+        <w:t>Main functionalities</w:t>
+      </w:r>
+    </w:p>
+    <w:p>
+      <w:pPr>
+        <w:pStyle w:val="Odlomakpopisa"/>
+        <w:numPr>
+          <w:ilvl w:val="1"/>
+          <w:numId w:val="2"/>
+        </w:numPr>
+        <w:rPr>
+          <w:lang w:val="en-US"/>
+        </w:rPr>
+      </w:pPr>
+      <w:r>
+        <w:rPr>
+          <w:lang w:val="en-US"/>
+        </w:rPr>
+        <w:t>Describe them and show them on the diagram</w:t>
+      </w:r>
+      <w:r>
+        <w:rPr>
+          <w:lang w:val="en-US"/>
+        </w:rPr>
+        <w:t xml:space="preserve"> </w:t>
+      </w:r>
+    </w:p>
+    <w:p>
+      <w:pPr>
+        <w:pStyle w:val="Odlomakpopisa"/>
+        <w:numPr>
+          <w:ilvl w:val="0"/>
+          <w:numId w:val="2"/>
+        </w:numPr>
+        <w:rPr>
+          <w:lang w:val="en-US"/>
+        </w:rPr>
+      </w:pPr>
+      <w:r>
+        <w:rPr>
+          <w:lang w:val="en-US"/>
+        </w:rPr>
         <w:t>Landing page</w:t>
       </w:r>
     </w:p>
@@ -470,7 +752,464 @@
         <w:rPr>
           <w:lang w:val="en-US"/>
         </w:rPr>
+        <w:lastRenderedPageBreak/>
         <w:t xml:space="preserve">Logout </w:t>
+      </w:r>
+    </w:p>
+    <w:p>
+      <w:pPr>
+        <w:pStyle w:val="Odlomakpopisa"/>
+        <w:numPr>
+          <w:ilvl w:val="0"/>
+          <w:numId w:val="2"/>
+        </w:numPr>
+        <w:rPr>
+          <w:lang w:val="en-US"/>
+        </w:rPr>
+      </w:pPr>
+      <w:r>
+        <w:rPr>
+          <w:lang w:val="en-US"/>
+        </w:rPr>
+        <w:t>Main page</w:t>
+      </w:r>
+    </w:p>
+    <w:p>
+      <w:pPr>
+        <w:pStyle w:val="Odlomakpopisa"/>
+        <w:numPr>
+          <w:ilvl w:val="1"/>
+          <w:numId w:val="2"/>
+        </w:numPr>
+        <w:rPr>
+          <w:lang w:val="en-US"/>
+        </w:rPr>
+      </w:pPr>
+      <w:r>
+        <w:rPr>
+          <w:lang w:val="en-US"/>
+        </w:rPr>
+        <w:t>Exploring events that are not yours</w:t>
+      </w:r>
+    </w:p>
+    <w:p>
+      <w:pPr>
+        <w:pStyle w:val="Odlomakpopisa"/>
+        <w:numPr>
+          <w:ilvl w:val="1"/>
+          <w:numId w:val="2"/>
+        </w:numPr>
+        <w:rPr>
+          <w:lang w:val="en-US"/>
+        </w:rPr>
+      </w:pPr>
+      <w:r>
+        <w:rPr>
+          <w:lang w:val="en-US"/>
+        </w:rPr>
+        <w:t>Contain these information</w:t>
+      </w:r>
+    </w:p>
+    <w:p>
+      <w:pPr>
+        <w:pStyle w:val="Odlomakpopisa"/>
+        <w:numPr>
+          <w:ilvl w:val="1"/>
+          <w:numId w:val="2"/>
+        </w:numPr>
+        <w:rPr>
+          <w:lang w:val="en-US"/>
+        </w:rPr>
+      </w:pPr>
+      <w:r>
+        <w:rPr>
+          <w:lang w:val="en-US"/>
+        </w:rPr>
+        <w:t>Details for more</w:t>
+      </w:r>
+    </w:p>
+    <w:p>
+      <w:pPr>
+        <w:pStyle w:val="Odlomakpopisa"/>
+        <w:numPr>
+          <w:ilvl w:val="0"/>
+          <w:numId w:val="2"/>
+        </w:numPr>
+        <w:rPr>
+          <w:lang w:val="en-US"/>
+        </w:rPr>
+      </w:pPr>
+      <w:r>
+        <w:rPr>
+          <w:lang w:val="en-US"/>
+        </w:rPr>
+        <w:t>Create a new event</w:t>
+      </w:r>
+    </w:p>
+    <w:p>
+      <w:pPr>
+        <w:pStyle w:val="Odlomakpopisa"/>
+        <w:numPr>
+          <w:ilvl w:val="1"/>
+          <w:numId w:val="2"/>
+        </w:numPr>
+        <w:rPr>
+          <w:lang w:val="en-US"/>
+        </w:rPr>
+      </w:pPr>
+      <w:r>
+        <w:rPr>
+          <w:lang w:val="en-US"/>
+        </w:rPr>
+        <w:t>Explain all of the attributes</w:t>
+      </w:r>
+    </w:p>
+    <w:p>
+      <w:pPr>
+        <w:pStyle w:val="Odlomakpopisa"/>
+        <w:numPr>
+          <w:ilvl w:val="0"/>
+          <w:numId w:val="2"/>
+        </w:numPr>
+        <w:rPr>
+          <w:lang w:val="en-US"/>
+        </w:rPr>
+      </w:pPr>
+      <w:r>
+        <w:rPr>
+          <w:lang w:val="en-US"/>
+        </w:rPr>
+        <w:t>My events</w:t>
+      </w:r>
+    </w:p>
+    <w:p>
+      <w:pPr>
+        <w:pStyle w:val="Odlomakpopisa"/>
+        <w:numPr>
+          <w:ilvl w:val="1"/>
+          <w:numId w:val="2"/>
+        </w:numPr>
+        <w:rPr>
+          <w:lang w:val="en-US"/>
+        </w:rPr>
+      </w:pPr>
+      <w:r>
+        <w:rPr>
+          <w:lang w:val="en-US"/>
+        </w:rPr>
+        <w:t>The ones the users hosts or participates in</w:t>
+      </w:r>
+    </w:p>
+    <w:p>
+      <w:pPr>
+        <w:pStyle w:val="Odlomakpopisa"/>
+        <w:numPr>
+          <w:ilvl w:val="1"/>
+          <w:numId w:val="2"/>
+        </w:numPr>
+        <w:rPr>
+          <w:lang w:val="en-US"/>
+        </w:rPr>
+      </w:pPr>
+      <w:r>
+        <w:rPr>
+          <w:lang w:val="en-US"/>
+        </w:rPr>
+        <w:t>Now lets see the event</w:t>
+      </w:r>
+    </w:p>
+    <w:p>
+      <w:pPr>
+        <w:pStyle w:val="Odlomakpopisa"/>
+        <w:numPr>
+          <w:ilvl w:val="0"/>
+          <w:numId w:val="2"/>
+        </w:numPr>
+        <w:rPr>
+          <w:lang w:val="en-US"/>
+        </w:rPr>
+      </w:pPr>
+      <w:r>
+        <w:rPr>
+          <w:lang w:val="en-US"/>
+        </w:rPr>
+        <w:t>Event page host</w:t>
+      </w:r>
+    </w:p>
+    <w:p>
+      <w:pPr>
+        <w:pStyle w:val="Odlomakpopisa"/>
+        <w:numPr>
+          <w:ilvl w:val="1"/>
+          <w:numId w:val="2"/>
+        </w:numPr>
+        <w:rPr>
+          <w:lang w:val="en-US"/>
+        </w:rPr>
+      </w:pPr>
+      <w:r>
+        <w:rPr>
+          <w:lang w:val="en-US"/>
+        </w:rPr>
+        <w:t>Explain what shows</w:t>
+      </w:r>
+    </w:p>
+    <w:p>
+      <w:pPr>
+        <w:pStyle w:val="Odlomakpopisa"/>
+        <w:numPr>
+          <w:ilvl w:val="1"/>
+          <w:numId w:val="2"/>
+        </w:numPr>
+        <w:rPr>
+          <w:lang w:val="en-US"/>
+        </w:rPr>
+      </w:pPr>
+      <w:r>
+        <w:rPr>
+          <w:lang w:val="en-US"/>
+        </w:rPr>
+        <w:t>Host</w:t>
+      </w:r>
+    </w:p>
+    <w:p>
+      <w:pPr>
+        <w:pStyle w:val="Odlomakpopisa"/>
+        <w:numPr>
+          <w:ilvl w:val="1"/>
+          <w:numId w:val="2"/>
+        </w:numPr>
+        <w:rPr>
+          <w:lang w:val="en-US"/>
+        </w:rPr>
+      </w:pPr>
+      <w:r>
+        <w:rPr>
+          <w:lang w:val="en-US"/>
+        </w:rPr>
+        <w:t>Remove</w:t>
+      </w:r>
+    </w:p>
+    <w:p>
+      <w:pPr>
+        <w:pStyle w:val="Odlomakpopisa"/>
+        <w:numPr>
+          <w:ilvl w:val="1"/>
+          <w:numId w:val="2"/>
+        </w:numPr>
+        <w:rPr>
+          <w:lang w:val="en-US"/>
+        </w:rPr>
+      </w:pPr>
+      <w:r>
+        <w:rPr>
+          <w:lang w:val="en-US"/>
+        </w:rPr>
+        <w:t>Add and autocomplete</w:t>
+      </w:r>
+    </w:p>
+    <w:p>
+      <w:pPr>
+        <w:pStyle w:val="Odlomakpopisa"/>
+        <w:numPr>
+          <w:ilvl w:val="1"/>
+          <w:numId w:val="2"/>
+        </w:numPr>
+        <w:rPr>
+          <w:lang w:val="en-US"/>
+        </w:rPr>
+      </w:pPr>
+      <w:r>
+        <w:rPr>
+          <w:lang w:val="en-US"/>
+        </w:rPr>
+        <w:t>Cancel event</w:t>
+      </w:r>
+    </w:p>
+    <w:p>
+      <w:pPr>
+        <w:pStyle w:val="Odlomakpopisa"/>
+        <w:numPr>
+          <w:ilvl w:val="0"/>
+          <w:numId w:val="2"/>
+        </w:numPr>
+        <w:rPr>
+          <w:lang w:val="en-US"/>
+        </w:rPr>
+      </w:pPr>
+      <w:r>
+        <w:rPr>
+          <w:lang w:val="en-US"/>
+        </w:rPr>
+        <w:t>Event page other users</w:t>
+      </w:r>
+    </w:p>
+    <w:p>
+      <w:pPr>
+        <w:pStyle w:val="Odlomakpopisa"/>
+        <w:numPr>
+          <w:ilvl w:val="1"/>
+          <w:numId w:val="2"/>
+        </w:numPr>
+        <w:rPr>
+          <w:lang w:val="en-US"/>
+        </w:rPr>
+      </w:pPr>
+      <w:r>
+        <w:rPr>
+          <w:lang w:val="en-US"/>
+        </w:rPr>
+        <w:t>Explain the difference</w:t>
+      </w:r>
+    </w:p>
+    <w:p>
+      <w:pPr>
+        <w:pStyle w:val="Odlomakpopisa"/>
+        <w:numPr>
+          <w:ilvl w:val="0"/>
+          <w:numId w:val="2"/>
+        </w:numPr>
+        <w:rPr>
+          <w:lang w:val="en-US"/>
+        </w:rPr>
+      </w:pPr>
+      <w:r>
+        <w:rPr>
+          <w:lang w:val="en-US"/>
+        </w:rPr>
+        <w:t>View a user</w:t>
+      </w:r>
+    </w:p>
+    <w:p>
+      <w:pPr>
+        <w:pStyle w:val="Odlomakpopisa"/>
+        <w:numPr>
+          <w:ilvl w:val="1"/>
+          <w:numId w:val="2"/>
+        </w:numPr>
+        <w:rPr>
+          <w:lang w:val="en-US"/>
+        </w:rPr>
+      </w:pPr>
+      <w:r>
+        <w:rPr>
+          <w:lang w:val="en-US"/>
+        </w:rPr>
+        <w:t xml:space="preserve">What it shows </w:t>
+      </w:r>
+    </w:p>
+    <w:p>
+      <w:pPr>
+        <w:pStyle w:val="Odlomakpopisa"/>
+        <w:numPr>
+          <w:ilvl w:val="1"/>
+          <w:numId w:val="2"/>
+        </w:numPr>
+        <w:rPr>
+          <w:lang w:val="en-US"/>
+        </w:rPr>
+      </w:pPr>
+      <w:r>
+        <w:rPr>
+          <w:lang w:val="en-US"/>
+        </w:rPr>
+        <w:t>Rating</w:t>
+      </w:r>
+    </w:p>
+    <w:p>
+      <w:pPr>
+        <w:pStyle w:val="Odlomakpopisa"/>
+        <w:numPr>
+          <w:ilvl w:val="0"/>
+          <w:numId w:val="2"/>
+        </w:numPr>
+        <w:rPr>
+          <w:lang w:val="en-US"/>
+        </w:rPr>
+      </w:pPr>
+      <w:r>
+        <w:rPr>
+          <w:lang w:val="en-US"/>
+        </w:rPr>
+        <w:t>Profile</w:t>
+      </w:r>
+    </w:p>
+    <w:p>
+      <w:pPr>
+        <w:pStyle w:val="Odlomakpopisa"/>
+        <w:numPr>
+          <w:ilvl w:val="1"/>
+          <w:numId w:val="2"/>
+        </w:numPr>
+        <w:rPr>
+          <w:lang w:val="en-US"/>
+        </w:rPr>
+      </w:pPr>
+      <w:r>
+        <w:rPr>
+          <w:lang w:val="en-US"/>
+        </w:rPr>
+        <w:t>Your profile</w:t>
+      </w:r>
+    </w:p>
+    <w:p>
+      <w:pPr>
+        <w:pStyle w:val="Odlomakpopisa"/>
+        <w:numPr>
+          <w:ilvl w:val="1"/>
+          <w:numId w:val="2"/>
+        </w:numPr>
+        <w:rPr>
+          <w:lang w:val="en-US"/>
+        </w:rPr>
+      </w:pPr>
+      <w:r>
+        <w:rPr>
+          <w:lang w:val="en-US"/>
+        </w:rPr>
+        <w:t>You can edit it</w:t>
+      </w:r>
+    </w:p>
+    <w:p>
+      <w:pPr>
+        <w:pStyle w:val="Odlomakpopisa"/>
+        <w:numPr>
+          <w:ilvl w:val="0"/>
+          <w:numId w:val="2"/>
+        </w:numPr>
+        <w:rPr>
+          <w:lang w:val="en-US"/>
+        </w:rPr>
+      </w:pPr>
+      <w:r>
+        <w:rPr>
+          <w:lang w:val="en-US"/>
+        </w:rPr>
+        <w:t>Conclusion</w:t>
+      </w:r>
+    </w:p>
+    <w:p>
+      <w:pPr>
+        <w:pStyle w:val="Odlomakpopisa"/>
+        <w:numPr>
+          <w:ilvl w:val="1"/>
+          <w:numId w:val="2"/>
+        </w:numPr>
+        <w:rPr>
+          <w:lang w:val="en-US"/>
+        </w:rPr>
+      </w:pPr>
+      <w:r>
+        <w:rPr>
+          <w:lang w:val="en-US"/>
+        </w:rPr>
+        <w:t>A web application that makes organizing events easier, with your friends and new people</w:t>
+      </w:r>
+      <w:r>
+        <w:rPr>
+          <w:lang w:val="en-US"/>
+        </w:rPr>
+        <w:t>, now you can enjoy playing different sports</w:t>
       </w:r>
     </w:p>
     <w:sectPr>

</xml_diff>